<commit_message>
Observaciones al plan de estudios
1. Corrección a la redacción del ámbito del sistema.
2. Corrección a los prototipos: observaciónes por cada elemento del proceso de diseño de proyecto curricular.
</commit_message>
<xml_diff>
--- a/Diseño/Especificación de Requisitos (IEEE 830).docx
+++ b/Diseño/Especificación de Requisitos (IEEE 830).docx
@@ -2905,7 +2905,25 @@
           <w:sz w:val="20"/>
           <w:szCs w:val="20"/>
         </w:rPr>
-        <w:t>. En este documento se especifican los requerimientos del sistema en base al estándar IEEE Std. 830–1998.</w:t>
+        <w:t xml:space="preserve">. En este documento se especifican los requerimientos del sistema en base al estándar IEEE </w:t>
+      </w:r>
+      <w:proofErr w:type="spellStart"/>
+      <w:r>
+        <w:rPr>
+          <w:rFonts w:ascii="Raleway" w:hAnsi="Raleway"/>
+          <w:sz w:val="20"/>
+          <w:szCs w:val="20"/>
+        </w:rPr>
+        <w:t>Std</w:t>
+      </w:r>
+      <w:proofErr w:type="spellEnd"/>
+      <w:r>
+        <w:rPr>
+          <w:rFonts w:ascii="Raleway" w:hAnsi="Raleway"/>
+          <w:sz w:val="20"/>
+          <w:szCs w:val="20"/>
+        </w:rPr>
+        <w:t>. 830–1998.</w:t>
       </w:r>
     </w:p>
     <w:p>
@@ -2937,7 +2955,25 @@
           <w:sz w:val="20"/>
           <w:szCs w:val="20"/>
         </w:rPr>
-        <w:t>Una especificación de requerimientos de software (ERS) busca un acuerdo entre la parte que tiene una necesidad de software y aquella que se encargará de diseñar y desarrollar el producto como una solución, “la ERS establece las funciones y capacidades que un sistema de software debe proporcionar, sus características, y las restricciones que este debe respetar” (WIegers &amp; Beatty, 2013).</w:t>
+        <w:t>Una especificación de requerimientos de software (ERS) busca un acuerdo entre la parte que tiene una necesidad de software y aquella que se encargará de diseñar y desarrollar el producto como una solución, “la ERS establece las funciones y capacidades que un sistema de software debe proporcionar, sus características, y las restricciones que este debe respetar” (</w:t>
+      </w:r>
+      <w:proofErr w:type="spellStart"/>
+      <w:r>
+        <w:rPr>
+          <w:rFonts w:ascii="Raleway" w:hAnsi="Raleway"/>
+          <w:sz w:val="20"/>
+          <w:szCs w:val="20"/>
+        </w:rPr>
+        <w:t>WIegers</w:t>
+      </w:r>
+      <w:proofErr w:type="spellEnd"/>
+      <w:r>
+        <w:rPr>
+          <w:rFonts w:ascii="Raleway" w:hAnsi="Raleway"/>
+          <w:sz w:val="20"/>
+          <w:szCs w:val="20"/>
+        </w:rPr>
+        <w:t xml:space="preserve"> &amp; Beatty, 2013).</w:t>
       </w:r>
     </w:p>
     <w:p>
@@ -2957,6 +2993,7 @@
         </w:rPr>
         <w:t xml:space="preserve">Las funciones de un producto de software se documentan primeramente para fungir como fuente de consulta durante las siguientes etapas de la ingeniería de software, la ERS puede entregarse a los diseñadores, desarrolladores, </w:t>
       </w:r>
+      <w:proofErr w:type="spellStart"/>
       <w:r>
         <w:rPr>
           <w:rFonts w:ascii="Raleway" w:hAnsi="Raleway"/>
@@ -2967,6 +3004,7 @@
         </w:rPr>
         <w:t>testers</w:t>
       </w:r>
+      <w:proofErr w:type="spellEnd"/>
       <w:r>
         <w:rPr>
           <w:rFonts w:ascii="Raleway" w:hAnsi="Raleway"/>
@@ -3037,7 +3075,39 @@
           <w:sz w:val="20"/>
           <w:szCs w:val="20"/>
         </w:rPr>
-        <w:t xml:space="preserve"> requerimientos establecidos cubren por completo y de manera precisa la necesidad.</w:t>
+        <w:t xml:space="preserve"> requerimientos establecidos cubren por completo y de manera precisa la</w:t>
+      </w:r>
+      <w:r>
+        <w:rPr>
+          <w:rFonts w:ascii="Raleway" w:hAnsi="Raleway"/>
+          <w:sz w:val="20"/>
+          <w:szCs w:val="20"/>
+        </w:rPr>
+        <w:t>s</w:t>
+      </w:r>
+      <w:r>
+        <w:rPr>
+          <w:rFonts w:ascii="Raleway" w:hAnsi="Raleway"/>
+          <w:sz w:val="20"/>
+          <w:szCs w:val="20"/>
+        </w:rPr>
+        <w:t xml:space="preserve"> necesidad</w:t>
+      </w:r>
+      <w:r>
+        <w:rPr>
+          <w:rFonts w:ascii="Raleway" w:hAnsi="Raleway"/>
+          <w:sz w:val="20"/>
+          <w:szCs w:val="20"/>
+        </w:rPr>
+        <w:t>es</w:t>
+      </w:r>
+      <w:r>
+        <w:rPr>
+          <w:rFonts w:ascii="Raleway" w:hAnsi="Raleway"/>
+          <w:sz w:val="20"/>
+          <w:szCs w:val="20"/>
+        </w:rPr>
+        <w:t>.</w:t>
       </w:r>
     </w:p>
     <w:p>
@@ -3076,7 +3146,15 @@
           <w:sz w:val="20"/>
           <w:szCs w:val="20"/>
         </w:rPr>
-        <w:t xml:space="preserve"> necesita de un sistema de cómputo que soporte su proceso de diseño y rediseño de proyectos curriculares, así como permita la consulta de información estadística del trabajo de todos los colaboradores de los proyectos dentro del sistema.</w:t>
+        <w:t xml:space="preserve"> necesita de un sistema de cómputo que soporte su proceso de diseño y rediseño de proyectos curriculares, así como permita la consulta de información estadística del trabajo de todos los colaboradores de los proyectos dentro del sistema</w:t>
+      </w:r>
+      <w:r>
+        <w:rPr>
+          <w:rFonts w:ascii="Raleway" w:hAnsi="Raleway"/>
+          <w:sz w:val="20"/>
+          <w:szCs w:val="20"/>
+        </w:rPr>
+        <w:t>, y genere automáticamente documentos editables.</w:t>
       </w:r>
       <w:bookmarkStart w:id="3" w:name="_GoBack"/>
       <w:bookmarkEnd w:id="3"/>
@@ -4485,7 +4563,7 @@
 </file>
 
 <file path=customXml/itemProps2.xml><?xml version="1.0" encoding="utf-8"?>
-<ds:datastoreItem xmlns:ds="http://schemas.openxmlformats.org/officeDocument/2006/customXml" ds:itemID="{F68D7DB6-CDF6-4800-AAD6-D33DC217ED5C}">
+<ds:datastoreItem xmlns:ds="http://schemas.openxmlformats.org/officeDocument/2006/customXml" ds:itemID="{4DE2CEDB-23BD-4FFB-81B0-0A20BEE5AEB8}">
   <ds:schemaRefs>
     <ds:schemaRef ds:uri="http://schemas.openxmlformats.org/officeDocument/2006/bibliography"/>
   </ds:schemaRefs>

</xml_diff>

<commit_message>
Update Especificación de Requisitos (IEEE 830).docx
Ámbito del sistema
</commit_message>
<xml_diff>
--- a/Diseño/Especificación de Requisitos (IEEE 830).docx
+++ b/Diseño/Especificación de Requisitos (IEEE 830).docx
@@ -724,8 +724,9 @@
               <w:tab w:val="right" w:leader="dot" w:pos="8828"/>
             </w:tabs>
             <w:rPr>
-              <w:rFonts w:ascii="Raleway" w:hAnsi="Raleway"/>
+              <w:rFonts w:ascii="Raleway" w:eastAsiaTheme="minorEastAsia" w:hAnsi="Raleway"/>
               <w:noProof/>
+              <w:lang w:eastAsia="es-MX"/>
             </w:rPr>
           </w:pPr>
           <w:r>
@@ -737,7 +738,7 @@
           <w:r>
             <w:fldChar w:fldCharType="separate"/>
           </w:r>
-          <w:hyperlink w:anchor="_Toc7174238" w:history="1">
+          <w:hyperlink w:anchor="_Toc16172480" w:history="1">
             <w:r>
               <w:rPr>
                 <w:rStyle w:val="Hipervnculo"/>
@@ -748,8 +749,9 @@
             </w:r>
             <w:r>
               <w:rPr>
-                <w:rFonts w:ascii="Raleway" w:hAnsi="Raleway"/>
-                <w:noProof/>
+                <w:rFonts w:ascii="Raleway" w:eastAsiaTheme="minorEastAsia" w:hAnsi="Raleway"/>
+                <w:noProof/>
+                <w:lang w:eastAsia="es-MX"/>
               </w:rPr>
               <w:tab/>
             </w:r>
@@ -783,7 +785,7 @@
                 <w:noProof/>
                 <w:webHidden/>
               </w:rPr>
-              <w:instrText xml:space="preserve"> PAGEREF _Toc7174238 \h </w:instrText>
+              <w:instrText xml:space="preserve"> PAGEREF _Toc16172480 \h </w:instrText>
             </w:r>
             <w:r>
               <w:rPr>
@@ -806,7 +808,7 @@
                 <w:noProof/>
                 <w:webHidden/>
               </w:rPr>
-              <w:t>1</w:t>
+              <w:t>2</w:t>
             </w:r>
             <w:r>
               <w:rPr>
@@ -826,11 +828,12 @@
               <w:tab w:val="right" w:leader="dot" w:pos="8828"/>
             </w:tabs>
             <w:rPr>
-              <w:rFonts w:ascii="Raleway" w:hAnsi="Raleway"/>
+              <w:rFonts w:ascii="Raleway" w:eastAsiaTheme="minorEastAsia" w:hAnsi="Raleway"/>
               <w:noProof/>
+              <w:lang w:eastAsia="es-MX"/>
             </w:rPr>
           </w:pPr>
-          <w:hyperlink w:anchor="_Toc7174239" w:history="1">
+          <w:hyperlink w:anchor="_Toc16172481" w:history="1">
             <w:r>
               <w:rPr>
                 <w:rStyle w:val="Hipervnculo"/>
@@ -841,8 +844,9 @@
             </w:r>
             <w:r>
               <w:rPr>
-                <w:rFonts w:ascii="Raleway" w:hAnsi="Raleway"/>
-                <w:noProof/>
+                <w:rFonts w:ascii="Raleway" w:eastAsiaTheme="minorEastAsia" w:hAnsi="Raleway"/>
+                <w:noProof/>
+                <w:lang w:eastAsia="es-MX"/>
               </w:rPr>
               <w:tab/>
             </w:r>
@@ -876,7 +880,7 @@
                 <w:noProof/>
                 <w:webHidden/>
               </w:rPr>
-              <w:instrText xml:space="preserve"> PAGEREF _Toc7174239 \h </w:instrText>
+              <w:instrText xml:space="preserve"> PAGEREF _Toc16172481 \h </w:instrText>
             </w:r>
             <w:r>
               <w:rPr>
@@ -899,7 +903,7 @@
                 <w:noProof/>
                 <w:webHidden/>
               </w:rPr>
-              <w:t>1</w:t>
+              <w:t>2</w:t>
             </w:r>
             <w:r>
               <w:rPr>
@@ -919,11 +923,12 @@
               <w:tab w:val="right" w:leader="dot" w:pos="8828"/>
             </w:tabs>
             <w:rPr>
-              <w:rFonts w:ascii="Raleway" w:hAnsi="Raleway"/>
+              <w:rFonts w:ascii="Raleway" w:eastAsiaTheme="minorEastAsia" w:hAnsi="Raleway"/>
               <w:noProof/>
+              <w:lang w:eastAsia="es-MX"/>
             </w:rPr>
           </w:pPr>
-          <w:hyperlink w:anchor="_Toc7174240" w:history="1">
+          <w:hyperlink w:anchor="_Toc16172482" w:history="1">
             <w:r>
               <w:rPr>
                 <w:rStyle w:val="Hipervnculo"/>
@@ -934,8 +939,9 @@
             </w:r>
             <w:r>
               <w:rPr>
-                <w:rFonts w:ascii="Raleway" w:hAnsi="Raleway"/>
-                <w:noProof/>
+                <w:rFonts w:ascii="Raleway" w:eastAsiaTheme="minorEastAsia" w:hAnsi="Raleway"/>
+                <w:noProof/>
+                <w:lang w:eastAsia="es-MX"/>
               </w:rPr>
               <w:tab/>
             </w:r>
@@ -969,7 +975,7 @@
                 <w:noProof/>
                 <w:webHidden/>
               </w:rPr>
-              <w:instrText xml:space="preserve"> PAGEREF _Toc7174240 \h </w:instrText>
+              <w:instrText xml:space="preserve"> PAGEREF _Toc16172482 \h </w:instrText>
             </w:r>
             <w:r>
               <w:rPr>
@@ -992,7 +998,7 @@
                 <w:noProof/>
                 <w:webHidden/>
               </w:rPr>
-              <w:t>1</w:t>
+              <w:t>2</w:t>
             </w:r>
             <w:r>
               <w:rPr>
@@ -1012,11 +1018,12 @@
               <w:tab w:val="right" w:leader="dot" w:pos="8828"/>
             </w:tabs>
             <w:rPr>
-              <w:rFonts w:ascii="Raleway" w:hAnsi="Raleway"/>
+              <w:rFonts w:ascii="Raleway" w:eastAsiaTheme="minorEastAsia" w:hAnsi="Raleway"/>
               <w:noProof/>
+              <w:lang w:eastAsia="es-MX"/>
             </w:rPr>
           </w:pPr>
-          <w:hyperlink w:anchor="_Toc7174241" w:history="1">
+          <w:hyperlink w:anchor="_Toc16172483" w:history="1">
             <w:r>
               <w:rPr>
                 <w:rStyle w:val="Hipervnculo"/>
@@ -1027,8 +1034,9 @@
             </w:r>
             <w:r>
               <w:rPr>
-                <w:rFonts w:ascii="Raleway" w:hAnsi="Raleway"/>
-                <w:noProof/>
+                <w:rFonts w:ascii="Raleway" w:eastAsiaTheme="minorEastAsia" w:hAnsi="Raleway"/>
+                <w:noProof/>
+                <w:lang w:eastAsia="es-MX"/>
               </w:rPr>
               <w:tab/>
             </w:r>
@@ -1062,7 +1070,7 @@
                 <w:noProof/>
                 <w:webHidden/>
               </w:rPr>
-              <w:instrText xml:space="preserve"> PAGEREF _Toc7174241 \h </w:instrText>
+              <w:instrText xml:space="preserve"> PAGEREF _Toc16172483 \h </w:instrText>
             </w:r>
             <w:r>
               <w:rPr>
@@ -1085,7 +1093,7 @@
                 <w:noProof/>
                 <w:webHidden/>
               </w:rPr>
-              <w:t>1</w:t>
+              <w:t>3</w:t>
             </w:r>
             <w:r>
               <w:rPr>
@@ -1105,11 +1113,12 @@
               <w:tab w:val="right" w:leader="dot" w:pos="8828"/>
             </w:tabs>
             <w:rPr>
-              <w:rFonts w:ascii="Raleway" w:hAnsi="Raleway"/>
+              <w:rFonts w:ascii="Raleway" w:eastAsiaTheme="minorEastAsia" w:hAnsi="Raleway"/>
               <w:noProof/>
+              <w:lang w:eastAsia="es-MX"/>
             </w:rPr>
           </w:pPr>
-          <w:hyperlink w:anchor="_Toc7174242" w:history="1">
+          <w:hyperlink w:anchor="_Toc16172484" w:history="1">
             <w:r>
               <w:rPr>
                 <w:rStyle w:val="Hipervnculo"/>
@@ -1120,8 +1129,9 @@
             </w:r>
             <w:r>
               <w:rPr>
-                <w:rFonts w:ascii="Raleway" w:hAnsi="Raleway"/>
-                <w:noProof/>
+                <w:rFonts w:ascii="Raleway" w:eastAsiaTheme="minorEastAsia" w:hAnsi="Raleway"/>
+                <w:noProof/>
+                <w:lang w:eastAsia="es-MX"/>
               </w:rPr>
               <w:tab/>
             </w:r>
@@ -1155,7 +1165,7 @@
                 <w:noProof/>
                 <w:webHidden/>
               </w:rPr>
-              <w:instrText xml:space="preserve"> PAGEREF _Toc7174242 \h </w:instrText>
+              <w:instrText xml:space="preserve"> PAGEREF _Toc16172484 \h </w:instrText>
             </w:r>
             <w:r>
               <w:rPr>
@@ -1178,7 +1188,7 @@
                 <w:noProof/>
                 <w:webHidden/>
               </w:rPr>
-              <w:t>1</w:t>
+              <w:t>3</w:t>
             </w:r>
             <w:r>
               <w:rPr>
@@ -1198,11 +1208,12 @@
               <w:tab w:val="right" w:leader="dot" w:pos="8828"/>
             </w:tabs>
             <w:rPr>
-              <w:rFonts w:ascii="Raleway" w:hAnsi="Raleway"/>
+              <w:rFonts w:ascii="Raleway" w:eastAsiaTheme="minorEastAsia" w:hAnsi="Raleway"/>
               <w:noProof/>
+              <w:lang w:eastAsia="es-MX"/>
             </w:rPr>
           </w:pPr>
-          <w:hyperlink w:anchor="_Toc7174243" w:history="1">
+          <w:hyperlink w:anchor="_Toc16172485" w:history="1">
             <w:r>
               <w:rPr>
                 <w:rStyle w:val="Hipervnculo"/>
@@ -1213,8 +1224,9 @@
             </w:r>
             <w:r>
               <w:rPr>
-                <w:rFonts w:ascii="Raleway" w:hAnsi="Raleway"/>
-                <w:noProof/>
+                <w:rFonts w:ascii="Raleway" w:eastAsiaTheme="minorEastAsia" w:hAnsi="Raleway"/>
+                <w:noProof/>
+                <w:lang w:eastAsia="es-MX"/>
               </w:rPr>
               <w:tab/>
             </w:r>
@@ -1248,7 +1260,7 @@
                 <w:noProof/>
                 <w:webHidden/>
               </w:rPr>
-              <w:instrText xml:space="preserve"> PAGEREF _Toc7174243 \h </w:instrText>
+              <w:instrText xml:space="preserve"> PAGEREF _Toc16172485 \h </w:instrText>
             </w:r>
             <w:r>
               <w:rPr>
@@ -1271,7 +1283,7 @@
                 <w:noProof/>
                 <w:webHidden/>
               </w:rPr>
-              <w:t>1</w:t>
+              <w:t>3</w:t>
             </w:r>
             <w:r>
               <w:rPr>
@@ -1291,11 +1303,12 @@
               <w:tab w:val="right" w:leader="dot" w:pos="8828"/>
             </w:tabs>
             <w:rPr>
-              <w:rFonts w:ascii="Raleway" w:hAnsi="Raleway"/>
+              <w:rFonts w:ascii="Raleway" w:eastAsiaTheme="minorEastAsia" w:hAnsi="Raleway"/>
               <w:noProof/>
+              <w:lang w:eastAsia="es-MX"/>
             </w:rPr>
           </w:pPr>
-          <w:hyperlink w:anchor="_Toc7174244" w:history="1">
+          <w:hyperlink w:anchor="_Toc16172486" w:history="1">
             <w:r>
               <w:rPr>
                 <w:rStyle w:val="Hipervnculo"/>
@@ -1306,8 +1319,9 @@
             </w:r>
             <w:r>
               <w:rPr>
-                <w:rFonts w:ascii="Raleway" w:hAnsi="Raleway"/>
-                <w:noProof/>
+                <w:rFonts w:ascii="Raleway" w:eastAsiaTheme="minorEastAsia" w:hAnsi="Raleway"/>
+                <w:noProof/>
+                <w:lang w:eastAsia="es-MX"/>
               </w:rPr>
               <w:tab/>
             </w:r>
@@ -1341,7 +1355,7 @@
                 <w:noProof/>
                 <w:webHidden/>
               </w:rPr>
-              <w:instrText xml:space="preserve"> PAGEREF _Toc7174244 \h </w:instrText>
+              <w:instrText xml:space="preserve"> PAGEREF _Toc16172486 \h </w:instrText>
             </w:r>
             <w:r>
               <w:rPr>
@@ -1364,7 +1378,7 @@
                 <w:noProof/>
                 <w:webHidden/>
               </w:rPr>
-              <w:t>1</w:t>
+              <w:t>3</w:t>
             </w:r>
             <w:r>
               <w:rPr>
@@ -1384,11 +1398,12 @@
               <w:tab w:val="right" w:leader="dot" w:pos="8828"/>
             </w:tabs>
             <w:rPr>
-              <w:rFonts w:ascii="Raleway" w:hAnsi="Raleway"/>
+              <w:rFonts w:ascii="Raleway" w:eastAsiaTheme="minorEastAsia" w:hAnsi="Raleway"/>
               <w:noProof/>
+              <w:lang w:eastAsia="es-MX"/>
             </w:rPr>
           </w:pPr>
-          <w:hyperlink w:anchor="_Toc7174245" w:history="1">
+          <w:hyperlink w:anchor="_Toc16172487" w:history="1">
             <w:r>
               <w:rPr>
                 <w:rStyle w:val="Hipervnculo"/>
@@ -1399,8 +1414,9 @@
             </w:r>
             <w:r>
               <w:rPr>
-                <w:rFonts w:ascii="Raleway" w:hAnsi="Raleway"/>
-                <w:noProof/>
+                <w:rFonts w:ascii="Raleway" w:eastAsiaTheme="minorEastAsia" w:hAnsi="Raleway"/>
+                <w:noProof/>
+                <w:lang w:eastAsia="es-MX"/>
               </w:rPr>
               <w:tab/>
             </w:r>
@@ -1434,7 +1450,7 @@
                 <w:noProof/>
                 <w:webHidden/>
               </w:rPr>
-              <w:instrText xml:space="preserve"> PAGEREF _Toc7174245 \h </w:instrText>
+              <w:instrText xml:space="preserve"> PAGEREF _Toc16172487 \h </w:instrText>
             </w:r>
             <w:r>
               <w:rPr>
@@ -1457,7 +1473,7 @@
                 <w:noProof/>
                 <w:webHidden/>
               </w:rPr>
-              <w:t>1</w:t>
+              <w:t>3</w:t>
             </w:r>
             <w:r>
               <w:rPr>
@@ -1477,11 +1493,12 @@
               <w:tab w:val="right" w:leader="dot" w:pos="8828"/>
             </w:tabs>
             <w:rPr>
-              <w:rFonts w:ascii="Raleway" w:hAnsi="Raleway"/>
+              <w:rFonts w:ascii="Raleway" w:eastAsiaTheme="minorEastAsia" w:hAnsi="Raleway"/>
               <w:noProof/>
+              <w:lang w:eastAsia="es-MX"/>
             </w:rPr>
           </w:pPr>
-          <w:hyperlink w:anchor="_Toc7174246" w:history="1">
+          <w:hyperlink w:anchor="_Toc16172488" w:history="1">
             <w:r>
               <w:rPr>
                 <w:rStyle w:val="Hipervnculo"/>
@@ -1492,8 +1509,9 @@
             </w:r>
             <w:r>
               <w:rPr>
-                <w:rFonts w:ascii="Raleway" w:hAnsi="Raleway"/>
-                <w:noProof/>
+                <w:rFonts w:ascii="Raleway" w:eastAsiaTheme="minorEastAsia" w:hAnsi="Raleway"/>
+                <w:noProof/>
+                <w:lang w:eastAsia="es-MX"/>
               </w:rPr>
               <w:tab/>
             </w:r>
@@ -1527,7 +1545,7 @@
                 <w:noProof/>
                 <w:webHidden/>
               </w:rPr>
-              <w:instrText xml:space="preserve"> PAGEREF _Toc7174246 \h </w:instrText>
+              <w:instrText xml:space="preserve"> PAGEREF _Toc16172488 \h </w:instrText>
             </w:r>
             <w:r>
               <w:rPr>
@@ -1550,7 +1568,7 @@
                 <w:noProof/>
                 <w:webHidden/>
               </w:rPr>
-              <w:t>1</w:t>
+              <w:t>3</w:t>
             </w:r>
             <w:r>
               <w:rPr>
@@ -1570,11 +1588,12 @@
               <w:tab w:val="right" w:leader="dot" w:pos="8828"/>
             </w:tabs>
             <w:rPr>
-              <w:rFonts w:ascii="Raleway" w:hAnsi="Raleway"/>
+              <w:rFonts w:ascii="Raleway" w:eastAsiaTheme="minorEastAsia" w:hAnsi="Raleway"/>
               <w:noProof/>
+              <w:lang w:eastAsia="es-MX"/>
             </w:rPr>
           </w:pPr>
-          <w:hyperlink w:anchor="_Toc7174247" w:history="1">
+          <w:hyperlink w:anchor="_Toc16172489" w:history="1">
             <w:r>
               <w:rPr>
                 <w:rStyle w:val="Hipervnculo"/>
@@ -1585,8 +1604,9 @@
             </w:r>
             <w:r>
               <w:rPr>
-                <w:rFonts w:ascii="Raleway" w:hAnsi="Raleway"/>
-                <w:noProof/>
+                <w:rFonts w:ascii="Raleway" w:eastAsiaTheme="minorEastAsia" w:hAnsi="Raleway"/>
+                <w:noProof/>
+                <w:lang w:eastAsia="es-MX"/>
               </w:rPr>
               <w:tab/>
             </w:r>
@@ -1620,7 +1640,7 @@
                 <w:noProof/>
                 <w:webHidden/>
               </w:rPr>
-              <w:instrText xml:space="preserve"> PAGEREF _Toc7174247 \h </w:instrText>
+              <w:instrText xml:space="preserve"> PAGEREF _Toc16172489 \h </w:instrText>
             </w:r>
             <w:r>
               <w:rPr>
@@ -1643,7 +1663,7 @@
                 <w:noProof/>
                 <w:webHidden/>
               </w:rPr>
-              <w:t>1</w:t>
+              <w:t>3</w:t>
             </w:r>
             <w:r>
               <w:rPr>
@@ -1663,11 +1683,12 @@
               <w:tab w:val="right" w:leader="dot" w:pos="8828"/>
             </w:tabs>
             <w:rPr>
-              <w:rFonts w:ascii="Raleway" w:hAnsi="Raleway"/>
+              <w:rFonts w:ascii="Raleway" w:eastAsiaTheme="minorEastAsia" w:hAnsi="Raleway"/>
               <w:noProof/>
+              <w:lang w:eastAsia="es-MX"/>
             </w:rPr>
           </w:pPr>
-          <w:hyperlink w:anchor="_Toc7174248" w:history="1">
+          <w:hyperlink w:anchor="_Toc16172490" w:history="1">
             <w:r>
               <w:rPr>
                 <w:rStyle w:val="Hipervnculo"/>
@@ -1678,8 +1699,9 @@
             </w:r>
             <w:r>
               <w:rPr>
-                <w:rFonts w:ascii="Raleway" w:hAnsi="Raleway"/>
-                <w:noProof/>
+                <w:rFonts w:ascii="Raleway" w:eastAsiaTheme="minorEastAsia" w:hAnsi="Raleway"/>
+                <w:noProof/>
+                <w:lang w:eastAsia="es-MX"/>
               </w:rPr>
               <w:tab/>
             </w:r>
@@ -1713,7 +1735,7 @@
                 <w:noProof/>
                 <w:webHidden/>
               </w:rPr>
-              <w:instrText xml:space="preserve"> PAGEREF _Toc7174248 \h </w:instrText>
+              <w:instrText xml:space="preserve"> PAGEREF _Toc16172490 \h </w:instrText>
             </w:r>
             <w:r>
               <w:rPr>
@@ -1736,7 +1758,7 @@
                 <w:noProof/>
                 <w:webHidden/>
               </w:rPr>
-              <w:t>1</w:t>
+              <w:t>3</w:t>
             </w:r>
             <w:r>
               <w:rPr>
@@ -1756,11 +1778,12 @@
               <w:tab w:val="right" w:leader="dot" w:pos="8828"/>
             </w:tabs>
             <w:rPr>
-              <w:rFonts w:ascii="Raleway" w:hAnsi="Raleway"/>
+              <w:rFonts w:ascii="Raleway" w:eastAsiaTheme="minorEastAsia" w:hAnsi="Raleway"/>
               <w:noProof/>
+              <w:lang w:eastAsia="es-MX"/>
             </w:rPr>
           </w:pPr>
-          <w:hyperlink w:anchor="_Toc7174249" w:history="1">
+          <w:hyperlink w:anchor="_Toc16172491" w:history="1">
             <w:r>
               <w:rPr>
                 <w:rStyle w:val="Hipervnculo"/>
@@ -1771,8 +1794,9 @@
             </w:r>
             <w:r>
               <w:rPr>
-                <w:rFonts w:ascii="Raleway" w:hAnsi="Raleway"/>
-                <w:noProof/>
+                <w:rFonts w:ascii="Raleway" w:eastAsiaTheme="minorEastAsia" w:hAnsi="Raleway"/>
+                <w:noProof/>
+                <w:lang w:eastAsia="es-MX"/>
               </w:rPr>
               <w:tab/>
             </w:r>
@@ -1806,7 +1830,7 @@
                 <w:noProof/>
                 <w:webHidden/>
               </w:rPr>
-              <w:instrText xml:space="preserve"> PAGEREF _Toc7174249 \h </w:instrText>
+              <w:instrText xml:space="preserve"> PAGEREF _Toc16172491 \h </w:instrText>
             </w:r>
             <w:r>
               <w:rPr>
@@ -1829,7 +1853,7 @@
                 <w:noProof/>
                 <w:webHidden/>
               </w:rPr>
-              <w:t>1</w:t>
+              <w:t>3</w:t>
             </w:r>
             <w:r>
               <w:rPr>
@@ -1849,11 +1873,12 @@
               <w:tab w:val="right" w:leader="dot" w:pos="8828"/>
             </w:tabs>
             <w:rPr>
-              <w:rFonts w:ascii="Raleway" w:hAnsi="Raleway"/>
+              <w:rFonts w:ascii="Raleway" w:eastAsiaTheme="minorEastAsia" w:hAnsi="Raleway"/>
               <w:noProof/>
+              <w:lang w:eastAsia="es-MX"/>
             </w:rPr>
           </w:pPr>
-          <w:hyperlink w:anchor="_Toc7174250" w:history="1">
+          <w:hyperlink w:anchor="_Toc16172492" w:history="1">
             <w:r>
               <w:rPr>
                 <w:rStyle w:val="Hipervnculo"/>
@@ -1864,8 +1889,9 @@
             </w:r>
             <w:r>
               <w:rPr>
-                <w:rFonts w:ascii="Raleway" w:hAnsi="Raleway"/>
-                <w:noProof/>
+                <w:rFonts w:ascii="Raleway" w:eastAsiaTheme="minorEastAsia" w:hAnsi="Raleway"/>
+                <w:noProof/>
+                <w:lang w:eastAsia="es-MX"/>
               </w:rPr>
               <w:tab/>
             </w:r>
@@ -1899,7 +1925,7 @@
                 <w:noProof/>
                 <w:webHidden/>
               </w:rPr>
-              <w:instrText xml:space="preserve"> PAGEREF _Toc7174250 \h </w:instrText>
+              <w:instrText xml:space="preserve"> PAGEREF _Toc16172492 \h </w:instrText>
             </w:r>
             <w:r>
               <w:rPr>
@@ -1922,7 +1948,7 @@
                 <w:noProof/>
                 <w:webHidden/>
               </w:rPr>
-              <w:t>1</w:t>
+              <w:t>3</w:t>
             </w:r>
             <w:r>
               <w:rPr>
@@ -1942,11 +1968,12 @@
               <w:tab w:val="right" w:leader="dot" w:pos="8828"/>
             </w:tabs>
             <w:rPr>
-              <w:rFonts w:ascii="Raleway" w:hAnsi="Raleway"/>
+              <w:rFonts w:ascii="Raleway" w:eastAsiaTheme="minorEastAsia" w:hAnsi="Raleway"/>
               <w:noProof/>
+              <w:lang w:eastAsia="es-MX"/>
             </w:rPr>
           </w:pPr>
-          <w:hyperlink w:anchor="_Toc7174251" w:history="1">
+          <w:hyperlink w:anchor="_Toc16172493" w:history="1">
             <w:r>
               <w:rPr>
                 <w:rStyle w:val="Hipervnculo"/>
@@ -1957,8 +1984,9 @@
             </w:r>
             <w:r>
               <w:rPr>
-                <w:rFonts w:ascii="Raleway" w:hAnsi="Raleway"/>
-                <w:noProof/>
+                <w:rFonts w:ascii="Raleway" w:eastAsiaTheme="minorEastAsia" w:hAnsi="Raleway"/>
+                <w:noProof/>
+                <w:lang w:eastAsia="es-MX"/>
               </w:rPr>
               <w:tab/>
             </w:r>
@@ -1992,7 +2020,7 @@
                 <w:noProof/>
                 <w:webHidden/>
               </w:rPr>
-              <w:instrText xml:space="preserve"> PAGEREF _Toc7174251 \h </w:instrText>
+              <w:instrText xml:space="preserve"> PAGEREF _Toc16172493 \h </w:instrText>
             </w:r>
             <w:r>
               <w:rPr>
@@ -2015,7 +2043,7 @@
                 <w:noProof/>
                 <w:webHidden/>
               </w:rPr>
-              <w:t>1</w:t>
+              <w:t>3</w:t>
             </w:r>
             <w:r>
               <w:rPr>
@@ -2035,11 +2063,12 @@
               <w:tab w:val="right" w:leader="dot" w:pos="8828"/>
             </w:tabs>
             <w:rPr>
-              <w:rFonts w:ascii="Raleway" w:hAnsi="Raleway"/>
+              <w:rFonts w:ascii="Raleway" w:eastAsiaTheme="minorEastAsia" w:hAnsi="Raleway"/>
               <w:noProof/>
+              <w:lang w:eastAsia="es-MX"/>
             </w:rPr>
           </w:pPr>
-          <w:hyperlink w:anchor="_Toc7174252" w:history="1">
+          <w:hyperlink w:anchor="_Toc16172494" w:history="1">
             <w:r>
               <w:rPr>
                 <w:rStyle w:val="Hipervnculo"/>
@@ -2050,8 +2079,9 @@
             </w:r>
             <w:r>
               <w:rPr>
-                <w:rFonts w:ascii="Raleway" w:hAnsi="Raleway"/>
-                <w:noProof/>
+                <w:rFonts w:ascii="Raleway" w:eastAsiaTheme="minorEastAsia" w:hAnsi="Raleway"/>
+                <w:noProof/>
+                <w:lang w:eastAsia="es-MX"/>
               </w:rPr>
               <w:tab/>
             </w:r>
@@ -2085,7 +2115,7 @@
                 <w:noProof/>
                 <w:webHidden/>
               </w:rPr>
-              <w:instrText xml:space="preserve"> PAGEREF _Toc7174252 \h </w:instrText>
+              <w:instrText xml:space="preserve"> PAGEREF _Toc16172494 \h </w:instrText>
             </w:r>
             <w:r>
               <w:rPr>
@@ -2108,7 +2138,7 @@
                 <w:noProof/>
                 <w:webHidden/>
               </w:rPr>
-              <w:t>1</w:t>
+              <w:t>3</w:t>
             </w:r>
             <w:r>
               <w:rPr>
@@ -2128,11 +2158,12 @@
               <w:tab w:val="right" w:leader="dot" w:pos="8828"/>
             </w:tabs>
             <w:rPr>
-              <w:rFonts w:ascii="Raleway" w:hAnsi="Raleway"/>
+              <w:rFonts w:ascii="Raleway" w:eastAsiaTheme="minorEastAsia" w:hAnsi="Raleway"/>
               <w:noProof/>
+              <w:lang w:eastAsia="es-MX"/>
             </w:rPr>
           </w:pPr>
-          <w:hyperlink w:anchor="_Toc7174253" w:history="1">
+          <w:hyperlink w:anchor="_Toc16172495" w:history="1">
             <w:r>
               <w:rPr>
                 <w:rStyle w:val="Hipervnculo"/>
@@ -2143,8 +2174,9 @@
             </w:r>
             <w:r>
               <w:rPr>
-                <w:rFonts w:ascii="Raleway" w:hAnsi="Raleway"/>
-                <w:noProof/>
+                <w:rFonts w:ascii="Raleway" w:eastAsiaTheme="minorEastAsia" w:hAnsi="Raleway"/>
+                <w:noProof/>
+                <w:lang w:eastAsia="es-MX"/>
               </w:rPr>
               <w:tab/>
             </w:r>
@@ -2178,7 +2210,7 @@
                 <w:noProof/>
                 <w:webHidden/>
               </w:rPr>
-              <w:instrText xml:space="preserve"> PAGEREF _Toc7174253 \h </w:instrText>
+              <w:instrText xml:space="preserve"> PAGEREF _Toc16172495 \h </w:instrText>
             </w:r>
             <w:r>
               <w:rPr>
@@ -2201,7 +2233,7 @@
                 <w:noProof/>
                 <w:webHidden/>
               </w:rPr>
-              <w:t>1</w:t>
+              <w:t>3</w:t>
             </w:r>
             <w:r>
               <w:rPr>
@@ -2221,11 +2253,12 @@
               <w:tab w:val="right" w:leader="dot" w:pos="8828"/>
             </w:tabs>
             <w:rPr>
-              <w:rFonts w:ascii="Raleway" w:hAnsi="Raleway"/>
+              <w:rFonts w:ascii="Raleway" w:eastAsiaTheme="minorEastAsia" w:hAnsi="Raleway"/>
               <w:noProof/>
+              <w:lang w:eastAsia="es-MX"/>
             </w:rPr>
           </w:pPr>
-          <w:hyperlink w:anchor="_Toc7174254" w:history="1">
+          <w:hyperlink w:anchor="_Toc16172496" w:history="1">
             <w:r>
               <w:rPr>
                 <w:rStyle w:val="Hipervnculo"/>
@@ -2236,8 +2269,9 @@
             </w:r>
             <w:r>
               <w:rPr>
-                <w:rFonts w:ascii="Raleway" w:hAnsi="Raleway"/>
-                <w:noProof/>
+                <w:rFonts w:ascii="Raleway" w:eastAsiaTheme="minorEastAsia" w:hAnsi="Raleway"/>
+                <w:noProof/>
+                <w:lang w:eastAsia="es-MX"/>
               </w:rPr>
               <w:tab/>
             </w:r>
@@ -2271,7 +2305,7 @@
                 <w:noProof/>
                 <w:webHidden/>
               </w:rPr>
-              <w:instrText xml:space="preserve"> PAGEREF _Toc7174254 \h </w:instrText>
+              <w:instrText xml:space="preserve"> PAGEREF _Toc16172496 \h </w:instrText>
             </w:r>
             <w:r>
               <w:rPr>
@@ -2294,7 +2328,7 @@
                 <w:noProof/>
                 <w:webHidden/>
               </w:rPr>
-              <w:t>1</w:t>
+              <w:t>3</w:t>
             </w:r>
             <w:r>
               <w:rPr>
@@ -2314,11 +2348,12 @@
               <w:tab w:val="right" w:leader="dot" w:pos="8828"/>
             </w:tabs>
             <w:rPr>
-              <w:rFonts w:ascii="Raleway" w:hAnsi="Raleway"/>
+              <w:rFonts w:ascii="Raleway" w:eastAsiaTheme="minorEastAsia" w:hAnsi="Raleway"/>
               <w:noProof/>
+              <w:lang w:eastAsia="es-MX"/>
             </w:rPr>
           </w:pPr>
-          <w:hyperlink w:anchor="_Toc7174255" w:history="1">
+          <w:hyperlink w:anchor="_Toc16172497" w:history="1">
             <w:r>
               <w:rPr>
                 <w:rStyle w:val="Hipervnculo"/>
@@ -2329,8 +2364,9 @@
             </w:r>
             <w:r>
               <w:rPr>
-                <w:rFonts w:ascii="Raleway" w:hAnsi="Raleway"/>
-                <w:noProof/>
+                <w:rFonts w:ascii="Raleway" w:eastAsiaTheme="minorEastAsia" w:hAnsi="Raleway"/>
+                <w:noProof/>
+                <w:lang w:eastAsia="es-MX"/>
               </w:rPr>
               <w:tab/>
             </w:r>
@@ -2364,7 +2400,7 @@
                 <w:noProof/>
                 <w:webHidden/>
               </w:rPr>
-              <w:instrText xml:space="preserve"> PAGEREF _Toc7174255 \h </w:instrText>
+              <w:instrText xml:space="preserve"> PAGEREF _Toc16172497 \h </w:instrText>
             </w:r>
             <w:r>
               <w:rPr>
@@ -2387,7 +2423,7 @@
                 <w:noProof/>
                 <w:webHidden/>
               </w:rPr>
-              <w:t>1</w:t>
+              <w:t>3</w:t>
             </w:r>
             <w:r>
               <w:rPr>
@@ -2407,11 +2443,12 @@
               <w:tab w:val="right" w:leader="dot" w:pos="8828"/>
             </w:tabs>
             <w:rPr>
-              <w:rFonts w:ascii="Raleway" w:hAnsi="Raleway"/>
+              <w:rFonts w:ascii="Raleway" w:eastAsiaTheme="minorEastAsia" w:hAnsi="Raleway"/>
               <w:noProof/>
+              <w:lang w:eastAsia="es-MX"/>
             </w:rPr>
           </w:pPr>
-          <w:hyperlink w:anchor="_Toc7174256" w:history="1">
+          <w:hyperlink w:anchor="_Toc16172498" w:history="1">
             <w:r>
               <w:rPr>
                 <w:rStyle w:val="Hipervnculo"/>
@@ -2422,8 +2459,9 @@
             </w:r>
             <w:r>
               <w:rPr>
-                <w:rFonts w:ascii="Raleway" w:hAnsi="Raleway"/>
-                <w:noProof/>
+                <w:rFonts w:ascii="Raleway" w:eastAsiaTheme="minorEastAsia" w:hAnsi="Raleway"/>
+                <w:noProof/>
+                <w:lang w:eastAsia="es-MX"/>
               </w:rPr>
               <w:tab/>
             </w:r>
@@ -2457,7 +2495,7 @@
                 <w:noProof/>
                 <w:webHidden/>
               </w:rPr>
-              <w:instrText xml:space="preserve"> PAGEREF _Toc7174256 \h </w:instrText>
+              <w:instrText xml:space="preserve"> PAGEREF _Toc16172498 \h </w:instrText>
             </w:r>
             <w:r>
               <w:rPr>
@@ -2480,7 +2518,7 @@
                 <w:noProof/>
                 <w:webHidden/>
               </w:rPr>
-              <w:t>1</w:t>
+              <w:t>3</w:t>
             </w:r>
             <w:r>
               <w:rPr>
@@ -2500,11 +2538,12 @@
               <w:tab w:val="right" w:leader="dot" w:pos="8828"/>
             </w:tabs>
             <w:rPr>
-              <w:rFonts w:ascii="Raleway" w:hAnsi="Raleway"/>
+              <w:rFonts w:ascii="Raleway" w:eastAsiaTheme="minorEastAsia" w:hAnsi="Raleway"/>
               <w:noProof/>
+              <w:lang w:eastAsia="es-MX"/>
             </w:rPr>
           </w:pPr>
-          <w:hyperlink w:anchor="_Toc7174257" w:history="1">
+          <w:hyperlink w:anchor="_Toc16172499" w:history="1">
             <w:r>
               <w:rPr>
                 <w:rStyle w:val="Hipervnculo"/>
@@ -2515,8 +2554,9 @@
             </w:r>
             <w:r>
               <w:rPr>
-                <w:rFonts w:ascii="Raleway" w:hAnsi="Raleway"/>
-                <w:noProof/>
+                <w:rFonts w:ascii="Raleway" w:eastAsiaTheme="minorEastAsia" w:hAnsi="Raleway"/>
+                <w:noProof/>
+                <w:lang w:eastAsia="es-MX"/>
               </w:rPr>
               <w:tab/>
             </w:r>
@@ -2550,7 +2590,7 @@
                 <w:noProof/>
                 <w:webHidden/>
               </w:rPr>
-              <w:instrText xml:space="preserve"> PAGEREF _Toc7174257 \h </w:instrText>
+              <w:instrText xml:space="preserve"> PAGEREF _Toc16172499 \h </w:instrText>
             </w:r>
             <w:r>
               <w:rPr>
@@ -2573,7 +2613,7 @@
                 <w:noProof/>
                 <w:webHidden/>
               </w:rPr>
-              <w:t>1</w:t>
+              <w:t>3</w:t>
             </w:r>
             <w:r>
               <w:rPr>
@@ -2593,11 +2633,12 @@
               <w:tab w:val="right" w:leader="dot" w:pos="8828"/>
             </w:tabs>
             <w:rPr>
-              <w:rFonts w:ascii="Raleway" w:hAnsi="Raleway"/>
+              <w:rFonts w:eastAsiaTheme="minorEastAsia"/>
               <w:noProof/>
+              <w:lang w:eastAsia="es-MX"/>
             </w:rPr>
           </w:pPr>
-          <w:hyperlink w:anchor="_Toc7174258" w:history="1">
+          <w:hyperlink w:anchor="_Toc16172500" w:history="1">
             <w:r>
               <w:rPr>
                 <w:rStyle w:val="Hipervnculo"/>
@@ -2608,8 +2649,9 @@
             </w:r>
             <w:r>
               <w:rPr>
-                <w:rFonts w:ascii="Raleway" w:hAnsi="Raleway"/>
-                <w:noProof/>
+                <w:rFonts w:ascii="Raleway" w:eastAsiaTheme="minorEastAsia" w:hAnsi="Raleway"/>
+                <w:noProof/>
+                <w:lang w:eastAsia="es-MX"/>
               </w:rPr>
               <w:tab/>
             </w:r>
@@ -2643,7 +2685,7 @@
                 <w:noProof/>
                 <w:webHidden/>
               </w:rPr>
-              <w:instrText xml:space="preserve"> PAGEREF _Toc7174258 \h </w:instrText>
+              <w:instrText xml:space="preserve"> PAGEREF _Toc16172500 \h </w:instrText>
             </w:r>
             <w:r>
               <w:rPr>
@@ -2666,7 +2708,7 @@
                 <w:noProof/>
                 <w:webHidden/>
               </w:rPr>
-              <w:t>1</w:t>
+              <w:t>3</w:t>
             </w:r>
             <w:r>
               <w:rPr>
@@ -2859,7 +2901,7 @@
           <w:numId w:val="1"/>
         </w:numPr>
       </w:pPr>
-      <w:bookmarkStart w:id="0" w:name="_Toc7174238"/>
+      <w:bookmarkStart w:id="0" w:name="_Toc16172480"/>
       <w:r>
         <w:lastRenderedPageBreak/>
         <w:t>Introducción.</w:t>
@@ -2905,25 +2947,7 @@
           <w:sz w:val="20"/>
           <w:szCs w:val="20"/>
         </w:rPr>
-        <w:t xml:space="preserve">. En este documento se especifican los requerimientos del sistema en base al estándar IEEE </w:t>
-      </w:r>
-      <w:proofErr w:type="spellStart"/>
-      <w:r>
-        <w:rPr>
-          <w:rFonts w:ascii="Raleway" w:hAnsi="Raleway"/>
-          <w:sz w:val="20"/>
-          <w:szCs w:val="20"/>
-        </w:rPr>
-        <w:t>Std</w:t>
-      </w:r>
-      <w:proofErr w:type="spellEnd"/>
-      <w:r>
-        <w:rPr>
-          <w:rFonts w:ascii="Raleway" w:hAnsi="Raleway"/>
-          <w:sz w:val="20"/>
-          <w:szCs w:val="20"/>
-        </w:rPr>
-        <w:t>. 830–1998.</w:t>
+        <w:t>. En este documento se especifican los requerimientos del sistema en base al estándar IEEE Std. 830–1998.</w:t>
       </w:r>
     </w:p>
     <w:p>
@@ -2934,7 +2958,7 @@
           <w:numId w:val="2"/>
         </w:numPr>
       </w:pPr>
-      <w:bookmarkStart w:id="1" w:name="_Toc7174239"/>
+      <w:bookmarkStart w:id="1" w:name="_Toc16172481"/>
       <w:r>
         <w:t>Propósito.</w:t>
       </w:r>
@@ -2955,45 +2979,26 @@
           <w:sz w:val="20"/>
           <w:szCs w:val="20"/>
         </w:rPr>
-        <w:t>Una especificación de requerimientos de software (ERS) busca un acuerdo entre la parte que tiene una necesidad de software y aquella que se encargará de diseñar y desarrollar el producto como una solución, “la ERS establece las funciones y capacidades que un sistema de software debe proporcionar, sus características, y las restricciones que este debe respetar” (</w:t>
-      </w:r>
-      <w:proofErr w:type="spellStart"/>
-      <w:r>
+        <w:t>Una especificación de requerimientos de software (ERS) busca un acuerdo entre la parte que tiene una necesidad de software y aquella que se encargará de diseñar y desarrollar el producto como una solución, “la ERS establece las funciones y capacidades que un sistema de software debe proporcionar, sus características, y las restricciones que este debe respetar” (WIegers &amp; Beatty, 2013).</w:t>
+      </w:r>
+    </w:p>
+    <w:p>
+      <w:pPr>
+        <w:jc w:val="both"/>
         <w:rPr>
           <w:rFonts w:ascii="Raleway" w:hAnsi="Raleway"/>
           <w:sz w:val="20"/>
           <w:szCs w:val="20"/>
         </w:rPr>
-        <w:t>WIegers</w:t>
-      </w:r>
-      <w:proofErr w:type="spellEnd"/>
+      </w:pPr>
       <w:r>
         <w:rPr>
           <w:rFonts w:ascii="Raleway" w:hAnsi="Raleway"/>
           <w:sz w:val="20"/>
           <w:szCs w:val="20"/>
         </w:rPr>
-        <w:t xml:space="preserve"> &amp; Beatty, 2013).</w:t>
-      </w:r>
-    </w:p>
-    <w:p>
-      <w:pPr>
-        <w:jc w:val="both"/>
-        <w:rPr>
-          <w:rFonts w:ascii="Raleway" w:hAnsi="Raleway"/>
-          <w:sz w:val="20"/>
-          <w:szCs w:val="20"/>
-        </w:rPr>
-      </w:pPr>
-      <w:r>
-        <w:rPr>
-          <w:rFonts w:ascii="Raleway" w:hAnsi="Raleway"/>
-          <w:sz w:val="20"/>
-          <w:szCs w:val="20"/>
-        </w:rPr>
         <w:t xml:space="preserve">Las funciones de un producto de software se documentan primeramente para fungir como fuente de consulta durante las siguientes etapas de la ingeniería de software, la ERS puede entregarse a los diseñadores, desarrolladores, </w:t>
       </w:r>
-      <w:proofErr w:type="spellStart"/>
       <w:r>
         <w:rPr>
           <w:rFonts w:ascii="Raleway" w:hAnsi="Raleway"/>
@@ -3004,7 +3009,6 @@
         </w:rPr>
         <w:t>testers</w:t>
       </w:r>
-      <w:proofErr w:type="spellEnd"/>
       <w:r>
         <w:rPr>
           <w:rFonts w:ascii="Raleway" w:hAnsi="Raleway"/>
@@ -3100,6 +3104,14 @@
           <w:szCs w:val="20"/>
         </w:rPr>
         <w:t>es</w:t>
+      </w:r>
+      <w:r>
+        <w:rPr>
+          <w:rFonts w:ascii="Raleway" w:hAnsi="Raleway"/>
+          <w:sz w:val="20"/>
+          <w:szCs w:val="20"/>
+        </w:rPr>
+        <w:t xml:space="preserve"> de software</w:t>
       </w:r>
       <w:r>
         <w:rPr>
@@ -3118,7 +3130,7 @@
           <w:numId w:val="2"/>
         </w:numPr>
       </w:pPr>
-      <w:bookmarkStart w:id="2" w:name="_Toc7174240"/>
+      <w:bookmarkStart w:id="2" w:name="_Toc16172482"/>
       <w:r>
         <w:t>Ámbito del sistema.</w:t>
       </w:r>
@@ -3126,6 +3138,7 @@
     </w:p>
     <w:p>
       <w:pPr>
+        <w:jc w:val="both"/>
         <w:rPr>
           <w:rFonts w:ascii="Raleway" w:hAnsi="Raleway"/>
           <w:sz w:val="20"/>
@@ -3156,8 +3169,42 @@
         </w:rPr>
         <w:t>, y genere automáticamente documentos editables.</w:t>
       </w:r>
+    </w:p>
+    <w:p>
+      <w:pPr>
+        <w:jc w:val="both"/>
+        <w:rPr>
+          <w:rFonts w:ascii="Raleway" w:hAnsi="Raleway"/>
+          <w:sz w:val="20"/>
+          <w:szCs w:val="20"/>
+        </w:rPr>
+      </w:pPr>
+      <w:r>
+        <w:rPr>
+          <w:rFonts w:ascii="Raleway" w:hAnsi="Raleway"/>
+          <w:sz w:val="20"/>
+          <w:szCs w:val="20"/>
+        </w:rPr>
+        <w:t>[Información general del proceso de diseño y rediseño</w:t>
+      </w:r>
+      <w:r>
+        <w:rPr>
+          <w:rFonts w:ascii="Raleway" w:hAnsi="Raleway"/>
+          <w:sz w:val="20"/>
+          <w:szCs w:val="20"/>
+        </w:rPr>
+        <w:t xml:space="preserve"> </w:t>
+      </w:r>
       <w:bookmarkStart w:id="3" w:name="_GoBack"/>
       <w:bookmarkEnd w:id="3"/>
+      <w:r>
+        <w:rPr>
+          <w:rFonts w:ascii="Raleway" w:hAnsi="Raleway"/>
+          <w:sz w:val="20"/>
+          <w:szCs w:val="20"/>
+        </w:rPr>
+        <w:t>]</w:t>
+      </w:r>
     </w:p>
     <w:p>
       <w:pPr>
@@ -3167,7 +3214,7 @@
           <w:numId w:val="2"/>
         </w:numPr>
       </w:pPr>
-      <w:bookmarkStart w:id="4" w:name="_Toc7174241"/>
+      <w:bookmarkStart w:id="4" w:name="_Toc16172483"/>
       <w:r>
         <w:lastRenderedPageBreak/>
         <w:t>Definiciones, acrónimos y abreviaturas.</w:t>
@@ -3182,7 +3229,7 @@
           <w:numId w:val="2"/>
         </w:numPr>
       </w:pPr>
-      <w:bookmarkStart w:id="5" w:name="_Toc7174242"/>
+      <w:bookmarkStart w:id="5" w:name="_Toc16172484"/>
       <w:r>
         <w:t>Referencias.</w:t>
       </w:r>
@@ -3196,7 +3243,7 @@
           <w:numId w:val="2"/>
         </w:numPr>
       </w:pPr>
-      <w:bookmarkStart w:id="6" w:name="_Toc7174243"/>
+      <w:bookmarkStart w:id="6" w:name="_Toc16172485"/>
       <w:r>
         <w:t>Visión general del documento.</w:t>
       </w:r>
@@ -3210,7 +3257,7 @@
           <w:numId w:val="2"/>
         </w:numPr>
       </w:pPr>
-      <w:bookmarkStart w:id="7" w:name="_Toc7174244"/>
+      <w:bookmarkStart w:id="7" w:name="_Toc16172486"/>
       <w:r>
         <w:t>Descripción general.</w:t>
       </w:r>
@@ -3224,7 +3271,7 @@
           <w:numId w:val="2"/>
         </w:numPr>
       </w:pPr>
-      <w:bookmarkStart w:id="8" w:name="_Toc7174245"/>
+      <w:bookmarkStart w:id="8" w:name="_Toc16172487"/>
       <w:r>
         <w:t>Perspectiva del producto.</w:t>
       </w:r>
@@ -3238,7 +3285,7 @@
           <w:numId w:val="2"/>
         </w:numPr>
       </w:pPr>
-      <w:bookmarkStart w:id="9" w:name="_Toc7174246"/>
+      <w:bookmarkStart w:id="9" w:name="_Toc16172488"/>
       <w:r>
         <w:t>Funciones del producto.</w:t>
       </w:r>
@@ -3252,7 +3299,7 @@
           <w:numId w:val="2"/>
         </w:numPr>
       </w:pPr>
-      <w:bookmarkStart w:id="10" w:name="_Toc7174247"/>
+      <w:bookmarkStart w:id="10" w:name="_Toc16172489"/>
       <w:r>
         <w:t>Características de los usuarios.</w:t>
       </w:r>
@@ -3266,7 +3313,7 @@
           <w:numId w:val="2"/>
         </w:numPr>
       </w:pPr>
-      <w:bookmarkStart w:id="11" w:name="_Toc7174248"/>
+      <w:bookmarkStart w:id="11" w:name="_Toc16172490"/>
       <w:r>
         <w:t>Restricciones.</w:t>
       </w:r>
@@ -3280,7 +3327,7 @@
           <w:numId w:val="2"/>
         </w:numPr>
       </w:pPr>
-      <w:bookmarkStart w:id="12" w:name="_Toc7174249"/>
+      <w:bookmarkStart w:id="12" w:name="_Toc16172491"/>
       <w:r>
         <w:t>Suposiciones y dependencias.</w:t>
       </w:r>
@@ -3294,7 +3341,7 @@
           <w:numId w:val="2"/>
         </w:numPr>
       </w:pPr>
-      <w:bookmarkStart w:id="13" w:name="_Toc7174250"/>
+      <w:bookmarkStart w:id="13" w:name="_Toc16172492"/>
       <w:r>
         <w:t>Requisitos futuros.</w:t>
       </w:r>
@@ -3308,7 +3355,7 @@
           <w:numId w:val="2"/>
         </w:numPr>
       </w:pPr>
-      <w:bookmarkStart w:id="14" w:name="_Toc7174251"/>
+      <w:bookmarkStart w:id="14" w:name="_Toc16172493"/>
       <w:r>
         <w:t>Requisitos específicos.</w:t>
       </w:r>
@@ -3322,7 +3369,7 @@
           <w:numId w:val="2"/>
         </w:numPr>
       </w:pPr>
-      <w:bookmarkStart w:id="15" w:name="_Toc7174252"/>
+      <w:bookmarkStart w:id="15" w:name="_Toc16172494"/>
       <w:r>
         <w:t>Interfaces externas.</w:t>
       </w:r>
@@ -3336,7 +3383,7 @@
           <w:numId w:val="2"/>
         </w:numPr>
       </w:pPr>
-      <w:bookmarkStart w:id="16" w:name="_Toc7174253"/>
+      <w:bookmarkStart w:id="16" w:name="_Toc16172495"/>
       <w:r>
         <w:t>Funciones.</w:t>
       </w:r>
@@ -3350,7 +3397,7 @@
           <w:numId w:val="2"/>
         </w:numPr>
       </w:pPr>
-      <w:bookmarkStart w:id="17" w:name="_Toc7174254"/>
+      <w:bookmarkStart w:id="17" w:name="_Toc16172496"/>
       <w:r>
         <w:t>Requisitos de rendimiento.</w:t>
       </w:r>
@@ -3364,7 +3411,7 @@
           <w:numId w:val="2"/>
         </w:numPr>
       </w:pPr>
-      <w:bookmarkStart w:id="18" w:name="_Toc7174255"/>
+      <w:bookmarkStart w:id="18" w:name="_Toc16172497"/>
       <w:r>
         <w:t>Restricciones de diseño.</w:t>
       </w:r>
@@ -3378,7 +3425,7 @@
           <w:numId w:val="2"/>
         </w:numPr>
       </w:pPr>
-      <w:bookmarkStart w:id="19" w:name="_Toc7174256"/>
+      <w:bookmarkStart w:id="19" w:name="_Toc16172498"/>
       <w:r>
         <w:t>Atributos del sistema.</w:t>
       </w:r>
@@ -3392,7 +3439,7 @@
           <w:numId w:val="2"/>
         </w:numPr>
       </w:pPr>
-      <w:bookmarkStart w:id="20" w:name="_Toc7174257"/>
+      <w:bookmarkStart w:id="20" w:name="_Toc16172499"/>
       <w:r>
         <w:t>Otros requisitos.</w:t>
       </w:r>
@@ -3406,7 +3453,7 @@
           <w:numId w:val="2"/>
         </w:numPr>
       </w:pPr>
-      <w:bookmarkStart w:id="21" w:name="_Toc7174258"/>
+      <w:bookmarkStart w:id="21" w:name="_Toc16172500"/>
       <w:r>
         <w:t>Apéndices.</w:t>
       </w:r>
@@ -4563,7 +4610,7 @@
 </file>
 
 <file path=customXml/itemProps2.xml><?xml version="1.0" encoding="utf-8"?>
-<ds:datastoreItem xmlns:ds="http://schemas.openxmlformats.org/officeDocument/2006/customXml" ds:itemID="{4DE2CEDB-23BD-4FFB-81B0-0A20BEE5AEB8}">
+<ds:datastoreItem xmlns:ds="http://schemas.openxmlformats.org/officeDocument/2006/customXml" ds:itemID="{EB3B7DB5-8867-4B36-BD04-A2F53FDEAF80}">
   <ds:schemaRefs>
     <ds:schemaRef ds:uri="http://schemas.openxmlformats.org/officeDocument/2006/bibliography"/>
   </ds:schemaRefs>

</xml_diff>